<commit_message>
Uploaded the completed project proposal
</commit_message>
<xml_diff>
--- a/AirPol/HK_StagingProjectProposal.docx
+++ b/AirPol/HK_StagingProjectProposal.docx
@@ -13,42 +13,7 @@
         <w:rPr>
           <w:rFonts w:ascii="Times New Roman" w:hAnsi="Times New Roman"/>
         </w:rPr>
-        <w:t xml:space="preserve">Hanan Kwok Project Proposal – email it to </w:t>
-      </w:r>
-      <w:hyperlink r:id="rId2">
-        <w:r>
-          <w:rPr>
-            <w:rStyle w:val="InternetLink"/>
-            <w:rFonts w:ascii="Times New Roman" w:hAnsi="Times New Roman"/>
-          </w:rPr>
-          <w:t>julie.seals@revature.com</w:t>
-        </w:r>
-      </w:hyperlink>
-      <w:hyperlink r:id="rId3">
-        <w:r>
-          <w:rPr>
-            <w:rStyle w:val="InternetLink"/>
-            <w:rFonts w:ascii="Times New Roman" w:hAnsi="Times New Roman"/>
-            <w:color w:val="000000"/>
-            <w:u w:val="none"/>
-          </w:rPr>
-          <w:t xml:space="preserve"> </w:t>
-        </w:r>
-      </w:hyperlink>
-      <w:r>
-        <w:rPr>
-          <w:rStyle w:val="InternetLink"/>
-          <w:rFonts w:ascii="Times New Roman" w:hAnsi="Times New Roman"/>
-          <w:color w:val="000000"/>
-          <w:u w:val="none"/>
-        </w:rPr>
-        <w:t>by</w:t>
-      </w:r>
-      <w:r>
-        <w:rPr>
-          <w:rFonts w:ascii="Times New Roman" w:hAnsi="Times New Roman"/>
-        </w:rPr>
-        <w:t xml:space="preserve"> 5pm on 3/17/2020</w:t>
+        <w:t>Hanan Kwok Project Proposal</w:t>
       </w:r>
     </w:p>
     <w:p>
@@ -182,16 +147,14 @@
         <w:pStyle w:val="Normal"/>
         <w:bidi w:val="0"/>
         <w:jc w:val="left"/>
-        <w:rPr>
-          <w:rFonts w:ascii="Times New Roman" w:hAnsi="Times New Roman"/>
-        </w:rPr>
-      </w:pPr>
-      <w:r>
-        <w:rPr>
-          <w:rFonts w:ascii="Times New Roman" w:hAnsi="Times New Roman"/>
-          <w:color w:val="2A6099"/>
-        </w:rPr>
-        <w:t>Who is the target audience? (not sure if applicable to AI/ML)</w:t>
+        <w:rPr/>
+      </w:pPr>
+      <w:r>
+        <w:rPr>
+          <w:rFonts w:ascii="Times New Roman" w:hAnsi="Times New Roman"/>
+          <w:color w:val="2A6099"/>
+        </w:rPr>
+        <w:t>Who is the target audience?</w:t>
       </w:r>
     </w:p>
     <w:p>
@@ -323,21 +286,7 @@
           <w:rFonts w:ascii="Times New Roman" w:hAnsi="Times New Roman"/>
           <w:color w:val="2A6099"/>
         </w:rPr>
-        <w:t xml:space="preserve">Describe the </w:t>
-      </w:r>
-      <w:r>
-        <w:rPr>
-          <w:rFonts w:ascii="Times New Roman" w:hAnsi="Times New Roman"/>
-          <w:color w:val="2A6099"/>
-        </w:rPr>
-        <w:t xml:space="preserve">user stories and/or </w:t>
-      </w:r>
-      <w:r>
-        <w:rPr>
-          <w:rFonts w:ascii="Times New Roman" w:hAnsi="Times New Roman"/>
-          <w:color w:val="2A6099"/>
-        </w:rPr>
-        <w:t>use case(s).</w:t>
+        <w:t>Describe the user stories and/or use case(s).</w:t>
       </w:r>
     </w:p>
     <w:p>
@@ -466,6 +415,37 @@
         </w:rPr>
         <w:t>Demo: Give a brief demo (2-5 minutes), including the content of the proposal and the UI or back-end functionality.</w:t>
       </w:r>
+    </w:p>
+    <w:p>
+      <w:pPr>
+        <w:pStyle w:val="Normal"/>
+        <w:bidi w:val="0"/>
+        <w:jc w:val="left"/>
+        <w:rPr/>
+      </w:pPr>
+      <w:r>
+        <w:rPr/>
+      </w:r>
+    </w:p>
+    <w:p>
+      <w:pPr>
+        <w:pStyle w:val="Normal"/>
+        <w:bidi w:val="0"/>
+        <w:jc w:val="left"/>
+        <w:rPr/>
+      </w:pPr>
+      <w:r>
+        <w:rPr/>
+        <w:t xml:space="preserve">Demo video/proof of concept: </w:t>
+      </w:r>
+      <w:hyperlink r:id="rId2">
+        <w:r>
+          <w:rPr>
+            <w:rStyle w:val="VisitedInternetLink"/>
+          </w:rPr>
+          <w:t>https://drive.google.com/file/d/1D6S63OLfBKnF9IpvWosFSQyZ8u0GSsNg/view?usp=sharing</w:t>
+        </w:r>
+      </w:hyperlink>
     </w:p>
     <w:p>
       <w:pPr>
@@ -498,6 +478,7 @@
       <w:rPr>
         <w:rFonts w:ascii="Liberation Serif" w:hAnsi="Liberation Serif" w:eastAsia="NSimSun" w:cs="Arial"/>
         <w:kern w:val="2"/>
+        <w:sz w:val="20"/>
         <w:szCs w:val="24"/>
         <w:lang w:val="en-US" w:eastAsia="zh-CN" w:bidi="hi-IN"/>
       </w:rPr>
@@ -539,6 +520,14 @@
       <w:lang w:val="zxx" w:eastAsia="zxx" w:bidi="zxx"/>
     </w:rPr>
   </w:style>
+  <w:style w:type="character" w:styleId="VisitedInternetLink">
+    <w:name w:val="Visited Internet Link"/>
+    <w:rPr>
+      <w:color w:val="800000"/>
+      <w:u w:val="single"/>
+      <w:lang w:val="zxx" w:eastAsia="zxx" w:bidi="zxx"/>
+    </w:rPr>
+  </w:style>
   <w:style w:type="paragraph" w:styleId="Heading">
     <w:name w:val="Heading"/>
     <w:basedOn w:val="Normal"/>

</xml_diff>